<commit_message>
Update KiwiSAT Antenna Switch Description.docx
</commit_message>
<xml_diff>
--- a/Antennas/Ant Switch/KiwiSAT Antenna Switch Description.docx
+++ b/Antennas/Ant Switch/KiwiSAT Antenna Switch Description.docx
@@ -48,6 +48,10 @@
         <w:jc w:val="center"/>
       </w:pPr>
       <w:r>
+        <w:rPr>
+          <w:noProof/>
+          <w:lang w:val="en-US"/>
+        </w:rPr>
         <w:drawing>
           <wp:inline distT="0" distB="0" distL="0" distR="0">
             <wp:extent cx="1135380" cy="967740"/>
@@ -217,7 +221,39 @@
         <w:t xml:space="preserve"> 3dB Coupler has good split between ports and good return loss. See screen shots SCRN01 and SCRN02. The Isolation between inputs was measured at 20dB but the plot has been lost. </w:t>
       </w:r>
     </w:p>
-    <w:p/>
+    <w:p>
+      <w:r>
+        <w:t>References</w:t>
+      </w:r>
+      <w:r>
+        <w:t xml:space="preserve">:  </w:t>
+      </w:r>
+      <w:hyperlink r:id="rId5" w:history="1">
+        <w:r>
+          <w:rPr>
+            <w:rStyle w:val="Hyperlink"/>
+          </w:rPr>
+          <w:t>http://www.e-meca.co</w:t>
+        </w:r>
+        <w:r>
+          <w:rPr>
+            <w:rStyle w:val="Hyperlink"/>
+          </w:rPr>
+          <w:t>m</w:t>
+        </w:r>
+        <w:r>
+          <w:rPr>
+            <w:rStyle w:val="Hyperlink"/>
+          </w:rPr>
+          <w:t>/rf-microwave-blog/hybrid-coupler-basics</w:t>
+        </w:r>
+      </w:hyperlink>
+    </w:p>
+    <w:p>
+      <w:r>
+        <w:t xml:space="preserve"> </w:t>
+      </w:r>
+    </w:p>
     <w:sectPr>
       <w:pgSz w:w="11906" w:h="16838"/>
       <w:pgMar w:top="1440" w:right="1440" w:bottom="1440" w:left="1440" w:header="708" w:footer="708" w:gutter="0"/>
@@ -438,7 +474,6 @@
     <w:name w:val="Hyperlink"/>
     <w:basedOn w:val="DefaultParagraphFont"/>
     <w:uiPriority w:val="99"/>
-    <w:semiHidden/>
     <w:unhideWhenUsed/>
     <w:rsid w:val="00231157"/>
     <w:rPr>
@@ -515,6 +550,18 @@
       <w:rFonts w:ascii="Tahoma" w:hAnsi="Tahoma" w:cs="Tahoma"/>
       <w:sz w:val="16"/>
       <w:szCs w:val="16"/>
+    </w:rPr>
+  </w:style>
+  <w:style w:type="character" w:styleId="FollowedHyperlink">
+    <w:name w:val="FollowedHyperlink"/>
+    <w:basedOn w:val="DefaultParagraphFont"/>
+    <w:uiPriority w:val="99"/>
+    <w:semiHidden/>
+    <w:unhideWhenUsed/>
+    <w:rsid w:val="00667F39"/>
+    <w:rPr>
+      <w:color w:val="800080" w:themeColor="followedHyperlink"/>
+      <w:u w:val="single"/>
     </w:rPr>
   </w:style>
 </w:styles>

</xml_diff>